<commit_message>
mk lab3 report fix
</commit_message>
<xml_diff>
--- a/mk/lab3/ИУ6-62 Астахов Вариханов лр3.docx
+++ b/mk/lab3/ИУ6-62 Астахов Вариханов лр3.docx
@@ -8781,19 +8781,7 @@
           <w:sz w:val="24"/>
           <w:highlight w:val="none"/>
         </w:rPr>
-      </w:r>
-      <w:r>
-        <w:rPr>
-          <w:sz w:val="24"/>
-          <w:highlight w:val="none"/>
-        </w:rPr>
-        <w:t xml:space="preserve">которых частное С будет равно 0b11111111, изменив в случае необходимости программную </w:t>
-      </w:r>
-      <w:r>
-        <w:rPr>
-          <w:sz w:val="24"/>
-          <w:highlight w:val="none"/>
-        </w:rPr>
+        <w:t xml:space="preserve">которых частное С будет равно 0b 1111 1111, изменив в случае необходимости программную </w:t>
       </w:r>
       <w:r>
         <w:rPr>
@@ -8808,18 +8796,7 @@
           <w:highlight w:val="none"/>
         </w:rPr>
       </w:r>
-      <w:r>
-        <w:rPr>
-          <w:sz w:val="24"/>
-          <w:highlight w:val="none"/>
-        </w:rPr>
-      </w:r>
-      <w:r>
-        <w:rPr>
-          <w:sz w:val="24"/>
-          <w:highlight w:val="none"/>
-        </w:rPr>
-      </w:r>
+      <w:r/>
     </w:p>
     <w:p>
       <w:pPr>
@@ -8982,6 +8959,7 @@
           <w:highlight w:val="none"/>
         </w:rPr>
       </w:r>
+      <w:r/>
     </w:p>
     <w:p>
       <w:pPr>
@@ -9051,7 +9029,7 @@
           <w:sz w:val="24"/>
           <w:highlight w:val="none"/>
         </w:rPr>
-        <w:t xml:space="preserve">делимого взять максимально допустимое число </w:t>
+        <w:t xml:space="preserve">делителя взять максимально допустимое число </w:t>
       </w:r>
       <w:r>
         <w:rPr>
@@ -9059,24 +9037,33 @@
           <w:sz w:val="24"/>
           <w:highlight w:val="none"/>
         </w:rPr>
-        <w:t xml:space="preserve">0</w:t>
+        <w:t xml:space="preserve">0111 1111</w:t>
       </w:r>
       <w:r>
         <w:rPr>
           <w:rFonts w:ascii="Times New Roman" w:hAnsi="Times New Roman" w:cs="Times New Roman" w:eastAsia="Times New Roman"/>
           <w:sz w:val="24"/>
           <w:highlight w:val="none"/>
-        </w:rPr>
-        <w:t xml:space="preserve">111 1111 1111 1111</w:t>
+          <w:vertAlign w:val="subscript"/>
+        </w:rPr>
+        <w:t xml:space="preserve">2</w:t>
       </w:r>
       <w:r>
         <w:rPr>
           <w:rFonts w:ascii="Times New Roman" w:hAnsi="Times New Roman" w:cs="Times New Roman" w:eastAsia="Times New Roman"/>
           <w:sz w:val="24"/>
           <w:highlight w:val="none"/>
+        </w:rPr>
+        <w:t xml:space="preserve"> = 127</w:t>
+      </w:r>
+      <w:r>
+        <w:rPr>
+          <w:rFonts w:ascii="Times New Roman" w:hAnsi="Times New Roman" w:cs="Times New Roman" w:eastAsia="Times New Roman"/>
+          <w:sz w:val="24"/>
+          <w:highlight w:val="none"/>
           <w:vertAlign w:val="subscript"/>
         </w:rPr>
-        <w:t xml:space="preserve">2</w:t>
+        <w:t xml:space="preserve">10</w:t>
       </w:r>
       <w:r>
         <w:rPr>
@@ -9084,13 +9071,30 @@
           <w:sz w:val="24"/>
           <w:highlight w:val="none"/>
         </w:rPr>
-        <w:t xml:space="preserve"> = 32767</w:t>
+        <w:t xml:space="preserve">. </w:t>
       </w:r>
       <w:r>
         <w:rPr>
           <w:rFonts w:ascii="Times New Roman" w:hAnsi="Times New Roman" w:cs="Times New Roman" w:eastAsia="Times New Roman"/>
           <w:sz w:val="24"/>
           <w:highlight w:val="none"/>
+        </w:rPr>
+        <w:t xml:space="preserve">При фиксированном частном, делимое, очевидно, пропорционален делителю. Делимое AH:AL = 127*255 + (127-1)</w:t>
+      </w:r>
+      <w:r>
+        <w:rPr>
+          <w:rFonts w:ascii="Times New Roman" w:hAnsi="Times New Roman" w:cs="Times New Roman" w:eastAsia="Times New Roman"/>
+          <w:sz w:val="24"/>
+          <w:highlight w:val="none"/>
+          <w:vertAlign w:val="baseline"/>
+        </w:rPr>
+        <w:t xml:space="preserve"> = 32511</w:t>
+      </w:r>
+      <w:r>
+        <w:rPr>
+          <w:rFonts w:ascii="Times New Roman" w:hAnsi="Times New Roman" w:cs="Times New Roman" w:eastAsia="Times New Roman"/>
+          <w:sz w:val="24"/>
+          <w:highlight w:val="none"/>
           <w:vertAlign w:val="subscript"/>
         </w:rPr>
         <w:t xml:space="preserve">10</w:t>
@@ -9100,25 +9104,27 @@
           <w:rFonts w:ascii="Times New Roman" w:hAnsi="Times New Roman" w:cs="Times New Roman" w:eastAsia="Times New Roman"/>
           <w:sz w:val="24"/>
           <w:highlight w:val="none"/>
-        </w:rPr>
-        <w:t xml:space="preserve">. </w:t>
+          <w:vertAlign w:val="baseline"/>
+        </w:rPr>
+        <w:t xml:space="preserve"> = 0111 1110 1111 1111</w:t>
       </w:r>
       <w:r>
         <w:rPr>
           <w:rFonts w:ascii="Times New Roman" w:hAnsi="Times New Roman" w:cs="Times New Roman" w:eastAsia="Times New Roman"/>
           <w:sz w:val="24"/>
           <w:highlight w:val="none"/>
-        </w:rPr>
-        <w:t xml:space="preserve">При фиксированном частном, делитель, очевидно, пропорционален делимому, т.е. делитель максимален при максимальном делимом. Делитель BL = 32767</w:t>
+          <w:vertAlign w:val="subscript"/>
+        </w:rPr>
+        <w:t xml:space="preserve">2 </w:t>
       </w:r>
       <w:r>
         <w:rPr>
           <w:rFonts w:ascii="Times New Roman" w:hAnsi="Times New Roman" w:cs="Times New Roman" w:eastAsia="Times New Roman"/>
           <w:sz w:val="24"/>
           <w:highlight w:val="none"/>
-          <w:vertAlign w:val="subscript"/>
-        </w:rPr>
-        <w:t xml:space="preserve">10</w:t>
+          <w:vertAlign w:val="baseline"/>
+        </w:rPr>
+        <w:t xml:space="preserve">. Данные представлены в последней строке таблицы 3.</w:t>
       </w:r>
       <w:r>
         <w:rPr>
@@ -9127,78 +9133,8 @@
           <w:highlight w:val="none"/>
           <w:vertAlign w:val="baseline"/>
         </w:rPr>
-        <w:t xml:space="preserve"> div 255</w:t>
-      </w:r>
-      <w:r>
-        <w:rPr>
-          <w:rFonts w:ascii="Times New Roman" w:hAnsi="Times New Roman" w:cs="Times New Roman" w:eastAsia="Times New Roman"/>
-          <w:sz w:val="24"/>
-          <w:highlight w:val="none"/>
-          <w:vertAlign w:val="subscript"/>
-        </w:rPr>
-        <w:t xml:space="preserve">10</w:t>
-      </w:r>
-      <w:r>
-        <w:rPr>
-          <w:rFonts w:ascii="Times New Roman" w:hAnsi="Times New Roman" w:cs="Times New Roman" w:eastAsia="Times New Roman"/>
-          <w:sz w:val="24"/>
-          <w:highlight w:val="none"/>
-          <w:vertAlign w:val="baseline"/>
-        </w:rPr>
-        <w:t xml:space="preserve"> = 128</w:t>
-      </w:r>
-      <w:r>
-        <w:rPr>
-          <w:rFonts w:ascii="Times New Roman" w:hAnsi="Times New Roman" w:cs="Times New Roman" w:eastAsia="Times New Roman"/>
-          <w:sz w:val="24"/>
-          <w:highlight w:val="none"/>
-          <w:vertAlign w:val="subscript"/>
-        </w:rPr>
-        <w:t xml:space="preserve">10</w:t>
-      </w:r>
-      <w:r>
-        <w:rPr>
-          <w:rFonts w:ascii="Times New Roman" w:hAnsi="Times New Roman" w:cs="Times New Roman" w:eastAsia="Times New Roman"/>
-          <w:sz w:val="24"/>
-          <w:highlight w:val="none"/>
-          <w:vertAlign w:val="baseline"/>
-        </w:rPr>
-        <w:t xml:space="preserve"> = </w:t>
-      </w:r>
-      <w:r>
-        <w:rPr>
-          <w:rFonts w:ascii="Times New Roman" w:hAnsi="Times New Roman" w:cs="Times New Roman" w:eastAsia="Times New Roman"/>
-          <w:sz w:val="24"/>
-          <w:highlight w:val="none"/>
-        </w:rPr>
-        <w:t xml:space="preserve">1000 0000</w:t>
-      </w:r>
-      <w:r>
-        <w:rPr>
-          <w:rFonts w:ascii="Times New Roman" w:hAnsi="Times New Roman" w:cs="Times New Roman" w:eastAsia="Times New Roman"/>
-          <w:sz w:val="24"/>
-          <w:highlight w:val="none"/>
-          <w:vertAlign w:val="subscript"/>
-        </w:rPr>
-        <w:t xml:space="preserve">2 </w:t>
-      </w:r>
-      <w:r>
-        <w:rPr>
-          <w:rFonts w:ascii="Times New Roman" w:hAnsi="Times New Roman" w:cs="Times New Roman" w:eastAsia="Times New Roman"/>
-          <w:sz w:val="24"/>
-          <w:highlight w:val="none"/>
-          <w:vertAlign w:val="baseline"/>
-        </w:rPr>
-        <w:t xml:space="preserve">. Данные представлены в последней строке таблицы 3.</w:t>
-      </w:r>
-      <w:r>
-        <w:rPr>
-          <w:rFonts w:ascii="Times New Roman" w:hAnsi="Times New Roman" w:cs="Times New Roman" w:eastAsia="Times New Roman"/>
-          <w:sz w:val="24"/>
-          <w:highlight w:val="none"/>
-          <w:vertAlign w:val="baseline"/>
-        </w:rPr>
-      </w:r>
+      </w:r>
+      <w:r/>
     </w:p>
     <w:p>
       <w:pPr>
@@ -10096,7 +10032,7 @@
                 <w:sz w:val="24"/>
                 <w:highlight w:val="none"/>
               </w:rPr>
-              <w:t xml:space="preserve">111 1111 1111 1111 / 32767</w:t>
+              <w:t xml:space="preserve">111 1110 1111 1111</w:t>
             </w:r>
             <w:r>
               <w:rPr>
@@ -10105,6 +10041,15 @@
                 <w:highlight w:val="none"/>
               </w:rPr>
             </w:r>
+            <w:r>
+              <w:rPr>
+                <w:rFonts w:ascii="Times New Roman" w:hAnsi="Times New Roman" w:cs="Times New Roman" w:eastAsia="Times New Roman"/>
+                <w:sz w:val="24"/>
+                <w:highlight w:val="none"/>
+              </w:rPr>
+              <w:t xml:space="preserve">/ 32511</w:t>
+            </w:r>
+            <w:r/>
           </w:p>
         </w:tc>
         <w:tc>
@@ -10135,29 +10080,16 @@
                 <w:sz w:val="24"/>
                 <w:highlight w:val="none"/>
               </w:rPr>
-              <w:t xml:space="preserve">1000 0000 / 128</w:t>
+              <w:t xml:space="preserve">0111 1111/ 127</w:t>
             </w:r>
             <w:r>
               <w:rPr>
                 <w:rFonts w:ascii="Times New Roman" w:hAnsi="Times New Roman" w:cs="Times New Roman" w:eastAsia="Times New Roman"/>
+                <w:sz w:val="24"/>
                 <w:highlight w:val="none"/>
               </w:rPr>
             </w:r>
             <w:r/>
-            <w:r>
-              <w:rPr>
-                <w:rFonts w:ascii="Times New Roman" w:hAnsi="Times New Roman" w:cs="Times New Roman" w:eastAsia="Times New Roman"/>
-                <w:sz w:val="24"/>
-                <w:highlight w:val="none"/>
-              </w:rPr>
-            </w:r>
-            <w:r>
-              <w:rPr>
-                <w:rFonts w:ascii="Times New Roman" w:hAnsi="Times New Roman" w:cs="Times New Roman" w:eastAsia="Times New Roman"/>
-                <w:sz w:val="24"/>
-                <w:highlight w:val="none"/>
-              </w:rPr>
-            </w:r>
           </w:p>
         </w:tc>
         <w:tc>
@@ -10191,7 +10123,6 @@
               </w:rPr>
               <w:t xml:space="preserve">1111 1111 / 255</w:t>
             </w:r>
-            <w:r/>
             <w:r>
               <w:rPr>
                 <w:rFonts w:ascii="Times New Roman" w:hAnsi="Times New Roman" w:cs="Times New Roman" w:eastAsia="Times New Roman"/>
@@ -10199,13 +10130,7 @@
                 <w:highlight w:val="none"/>
               </w:rPr>
             </w:r>
-            <w:r>
-              <w:rPr>
-                <w:rFonts w:ascii="Times New Roman" w:hAnsi="Times New Roman" w:cs="Times New Roman" w:eastAsia="Times New Roman"/>
-                <w:sz w:val="24"/>
-                <w:highlight w:val="none"/>
-              </w:rPr>
-            </w:r>
+            <w:r/>
           </w:p>
         </w:tc>
         <w:tc>
@@ -10229,7 +10154,7 @@
                 <w:sz w:val="24"/>
                 <w:highlight w:val="none"/>
               </w:rPr>
-              <w:t xml:space="preserve">0111 1111 / 0</w:t>
+              <w:t xml:space="preserve">0111 1110 / 0</w:t>
             </w:r>
             <w:r>
               <w:rPr>
@@ -10254,7 +10179,7 @@
                 <w:sz w:val="24"/>
                 <w:highlight w:val="none"/>
               </w:rPr>
-              <w:t xml:space="preserve">127</w:t>
+              <w:t xml:space="preserve">126</w:t>
             </w:r>
             <w:r>
               <w:rPr>
@@ -10263,6 +10188,7 @@
                 <w:highlight w:val="none"/>
               </w:rPr>
             </w:r>
+            <w:r/>
           </w:p>
         </w:tc>
         <w:tc>
@@ -10287,7 +10213,7 @@
                 <w:sz w:val="24"/>
                 <w:highlight w:val="none"/>
               </w:rPr>
-              <w:t xml:space="preserve">32767 = </w:t>
+              <w:t xml:space="preserve">32511 = </w:t>
             </w:r>
             <w:r>
               <w:rPr>
@@ -10295,7 +10221,7 @@
                 <w:sz w:val="24"/>
                 <w:highlight w:val="none"/>
               </w:rPr>
-              <w:t xml:space="preserve">255*128 + 127</w:t>
+              <w:t xml:space="preserve">255*127 + 126</w:t>
             </w:r>
             <w:r>
               <w:rPr>
@@ -10304,13 +10230,7 @@
                 <w:highlight w:val="none"/>
               </w:rPr>
             </w:r>
-            <w:r>
-              <w:rPr>
-                <w:rFonts w:ascii="Times New Roman" w:hAnsi="Times New Roman" w:cs="Times New Roman" w:eastAsia="Times New Roman"/>
-                <w:sz w:val="24"/>
-                <w:highlight w:val="none"/>
-              </w:rPr>
-            </w:r>
+            <w:r/>
           </w:p>
         </w:tc>
       </w:tr>
@@ -11971,19 +11891,12 @@
         </w:rPr>
         <w:t xml:space="preserve"> микроконтроллерах, флаги арифметических операций, а также алгоритмы умножения и деления, ограничения для входных данных алгоритма деления (</w:t>
       </w:r>
-      <w:r/>
       <w:r>
         <w:rPr>
           <w:sz w:val="24"/>
           <w:highlight w:val="none"/>
         </w:rPr>
         <w:t xml:space="preserve">делитель не равен 0 и его значение не </w:t>
-      </w:r>
-      <w:r>
-        <w:rPr>
-          <w:sz w:val="24"/>
-          <w:highlight w:val="none"/>
-        </w:rPr>
       </w:r>
       <w:r>
         <w:rPr>

</xml_diff>